<commit_message>
0.17.1 【0.15.0-0.17.1】0.15:NewLogo; 0.16:Server migration; 0.17: AgreementDialog; Hide unimplemented module Menu
</commit_message>
<xml_diff>
--- a/颂温暖代码文档.docx
+++ b/颂温暖代码文档.docx
@@ -66,7 +66,7 @@
           <w:sz w:val="32"/>
           <w:szCs w:val="32"/>
         </w:rPr>
-        <w:t>4</w:t>
+        <w:t>7</w:t>
       </w:r>
       <w:r>
         <w:rPr>
@@ -84,7 +84,7 @@
           <w:sz w:val="32"/>
           <w:szCs w:val="32"/>
         </w:rPr>
-        <w:t>0</w:t>
+        <w:t>1</w:t>
       </w:r>
       <w:r>
         <w:rPr>
@@ -120,7 +120,7 @@
           <w:sz w:val="32"/>
           <w:szCs w:val="32"/>
         </w:rPr>
-        <w:t>1</w:t>
+        <w:t>20</w:t>
       </w:r>
       <w:r>
         <w:rPr>
@@ -129,7 +129,7 @@
           <w:sz w:val="32"/>
           <w:szCs w:val="32"/>
         </w:rPr>
-        <w:t>12</w:t>
+        <w:t>2</w:t>
       </w:r>
       <w:r>
         <w:rPr>
@@ -138,7 +138,7 @@
           <w:sz w:val="32"/>
           <w:szCs w:val="32"/>
         </w:rPr>
-        <w:t>01</w:t>
+        <w:t>17</w:t>
       </w:r>
     </w:p>
     <w:p>

</xml_diff>